<commit_message>
Tugas 2 ver Final
</commit_message>
<xml_diff>
--- a/Tugas2/Tugas 02 Java to Dart  - Adelia Nurlina Putri - 4521210059.docx
+++ b/Tugas2/Tugas 02 Java to Dart  - Adelia Nurlina Putri - 4521210059.docx
@@ -9400,10 +9400,18 @@
         <w:tblStyle w:val="TableGrid"/>
         <w:tblW w:w="0" w:type="auto"/>
         <w:tblInd w:w="720" w:type="dxa"/>
+        <w:tblBorders>
+          <w:top w:val="none" w:sz="0" w:space="0" w:color="auto"/>
+          <w:left w:val="none" w:sz="0" w:space="0" w:color="auto"/>
+          <w:bottom w:val="none" w:sz="0" w:space="0" w:color="auto"/>
+          <w:right w:val="none" w:sz="0" w:space="0" w:color="auto"/>
+          <w:insideH w:val="none" w:sz="0" w:space="0" w:color="auto"/>
+          <w:insideV w:val="none" w:sz="0" w:space="0" w:color="auto"/>
+        </w:tblBorders>
         <w:tblLook w:val="04A0" w:firstRow="1" w:lastRow="0" w:firstColumn="1" w:lastColumn="0" w:noHBand="0" w:noVBand="1"/>
       </w:tblPr>
       <w:tblGrid>
-        <w:gridCol w:w="8290"/>
+        <w:gridCol w:w="8300"/>
       </w:tblGrid>
       <w:tr>
         <w:tc>
@@ -9629,403 +9637,227 @@
     </w:tbl>
     <w:p>
       <w:pPr>
+        <w:ind w:left="720"/>
         <w:jc w:val="both"/>
       </w:pPr>
-    </w:p>
-    <w:p>
-      <w:pPr>
-        <w:pStyle w:val="ListParagraph"/>
-        <w:jc w:val="both"/>
-        <w:rPr>
-          <w:rFonts w:ascii="Times New Roman" w:hAnsi="Times New Roman" w:cs="Times New Roman"/>
-        </w:rPr>
-      </w:pPr>
-      <w:r>
-        <w:rPr>
-          <w:rFonts w:ascii="Times New Roman" w:hAnsi="Times New Roman" w:cs="Times New Roman"/>
-        </w:rPr>
+      <w:r>
         <w:t xml:space="preserve">Class </w:t>
       </w:r>
       <w:proofErr w:type="spellStart"/>
       <w:r>
-        <w:rPr>
-          <w:rFonts w:ascii="Times New Roman" w:hAnsi="Times New Roman" w:cs="Times New Roman"/>
-        </w:rPr>
         <w:t>Jagoan</w:t>
       </w:r>
       <w:proofErr w:type="spellEnd"/>
       <w:r>
-        <w:rPr>
-          <w:rFonts w:ascii="Times New Roman" w:hAnsi="Times New Roman" w:cs="Times New Roman"/>
-        </w:rPr>
         <w:t xml:space="preserve"> </w:t>
       </w:r>
       <w:proofErr w:type="spellStart"/>
       <w:r>
-        <w:rPr>
-          <w:rFonts w:ascii="Times New Roman" w:hAnsi="Times New Roman" w:cs="Times New Roman"/>
-        </w:rPr>
         <w:t>memiliki</w:t>
       </w:r>
       <w:proofErr w:type="spellEnd"/>
       <w:r>
-        <w:rPr>
-          <w:rFonts w:ascii="Times New Roman" w:hAnsi="Times New Roman" w:cs="Times New Roman"/>
-        </w:rPr>
         <w:t xml:space="preserve"> </w:t>
       </w:r>
       <w:r>
-        <w:rPr>
-          <w:rFonts w:ascii="Times New Roman" w:hAnsi="Times New Roman" w:cs="Times New Roman"/>
-        </w:rPr>
         <w:t>8</w:t>
       </w:r>
       <w:r>
-        <w:rPr>
-          <w:rFonts w:ascii="Times New Roman" w:hAnsi="Times New Roman" w:cs="Times New Roman"/>
-        </w:rPr>
         <w:t xml:space="preserve"> </w:t>
       </w:r>
       <w:proofErr w:type="spellStart"/>
       <w:r>
-        <w:rPr>
-          <w:rFonts w:ascii="Times New Roman" w:hAnsi="Times New Roman" w:cs="Times New Roman"/>
-        </w:rPr>
         <w:t>variabel</w:t>
       </w:r>
       <w:proofErr w:type="spellEnd"/>
       <w:r>
-        <w:rPr>
-          <w:rFonts w:ascii="Times New Roman" w:hAnsi="Times New Roman" w:cs="Times New Roman"/>
-        </w:rPr>
         <w:t xml:space="preserve"> </w:t>
       </w:r>
       <w:proofErr w:type="spellStart"/>
       <w:r>
-        <w:rPr>
-          <w:rFonts w:ascii="Times New Roman" w:hAnsi="Times New Roman" w:cs="Times New Roman"/>
-        </w:rPr>
         <w:t>dengan</w:t>
       </w:r>
       <w:proofErr w:type="spellEnd"/>
       <w:r>
-        <w:rPr>
-          <w:rFonts w:ascii="Times New Roman" w:hAnsi="Times New Roman" w:cs="Times New Roman"/>
-        </w:rPr>
         <w:t xml:space="preserve"> 1 String, 6 integer, dan 1 </w:t>
       </w:r>
       <w:proofErr w:type="spellStart"/>
       <w:r>
-        <w:rPr>
-          <w:rFonts w:ascii="Times New Roman" w:hAnsi="Times New Roman" w:cs="Times New Roman"/>
-        </w:rPr>
         <w:t>boolean</w:t>
       </w:r>
       <w:proofErr w:type="spellEnd"/>
       <w:r>
-        <w:rPr>
-          <w:rFonts w:ascii="Times New Roman" w:hAnsi="Times New Roman" w:cs="Times New Roman"/>
-        </w:rPr>
         <w:t xml:space="preserve">. </w:t>
       </w:r>
       <w:r>
-        <w:rPr>
-          <w:rFonts w:ascii="Times New Roman" w:hAnsi="Times New Roman" w:cs="Times New Roman"/>
-        </w:rPr>
         <w:t xml:space="preserve">Pada class </w:t>
       </w:r>
       <w:proofErr w:type="spellStart"/>
       <w:r>
-        <w:rPr>
-          <w:rFonts w:ascii="Times New Roman" w:hAnsi="Times New Roman" w:cs="Times New Roman"/>
-        </w:rPr>
         <w:t>Jagoan</w:t>
       </w:r>
       <w:proofErr w:type="spellEnd"/>
       <w:r>
-        <w:rPr>
-          <w:rFonts w:ascii="Times New Roman" w:hAnsi="Times New Roman" w:cs="Times New Roman"/>
-        </w:rPr>
         <w:t xml:space="preserve">, </w:t>
       </w:r>
       <w:proofErr w:type="spellStart"/>
       <w:r>
-        <w:rPr>
-          <w:rFonts w:ascii="Times New Roman" w:hAnsi="Times New Roman" w:cs="Times New Roman"/>
-        </w:rPr>
         <w:t>diinialisasikan</w:t>
       </w:r>
       <w:proofErr w:type="spellEnd"/>
       <w:r>
-        <w:rPr>
-          <w:rFonts w:ascii="Times New Roman" w:hAnsi="Times New Roman" w:cs="Times New Roman"/>
-        </w:rPr>
         <w:t xml:space="preserve"> Class </w:t>
       </w:r>
       <w:proofErr w:type="spellStart"/>
       <w:r>
-        <w:rPr>
-          <w:rFonts w:ascii="Times New Roman" w:hAnsi="Times New Roman" w:cs="Times New Roman"/>
-        </w:rPr>
         <w:t>Jubah</w:t>
       </w:r>
       <w:proofErr w:type="spellEnd"/>
       <w:r>
-        <w:rPr>
-          <w:rFonts w:ascii="Times New Roman" w:hAnsi="Times New Roman" w:cs="Times New Roman"/>
-        </w:rPr>
         <w:t xml:space="preserve"> </w:t>
       </w:r>
       <w:proofErr w:type="spellStart"/>
       <w:r>
-        <w:rPr>
-          <w:rFonts w:ascii="Times New Roman" w:hAnsi="Times New Roman" w:cs="Times New Roman"/>
-        </w:rPr>
         <w:t>menjadi</w:t>
       </w:r>
       <w:proofErr w:type="spellEnd"/>
       <w:r>
-        <w:rPr>
-          <w:rFonts w:ascii="Times New Roman" w:hAnsi="Times New Roman" w:cs="Times New Roman"/>
-        </w:rPr>
         <w:t xml:space="preserve"> </w:t>
       </w:r>
       <w:proofErr w:type="spellStart"/>
       <w:r>
-        <w:rPr>
-          <w:rFonts w:ascii="Times New Roman" w:hAnsi="Times New Roman" w:cs="Times New Roman"/>
-        </w:rPr>
         <w:t>jubah</w:t>
       </w:r>
       <w:proofErr w:type="spellEnd"/>
       <w:r>
-        <w:rPr>
-          <w:rFonts w:ascii="Times New Roman" w:hAnsi="Times New Roman" w:cs="Times New Roman"/>
-        </w:rPr>
         <w:t xml:space="preserve"> dan </w:t>
       </w:r>
       <w:proofErr w:type="spellStart"/>
       <w:r>
-        <w:rPr>
-          <w:rFonts w:ascii="Times New Roman" w:hAnsi="Times New Roman" w:cs="Times New Roman"/>
-        </w:rPr>
         <w:t>Senjata</w:t>
       </w:r>
       <w:proofErr w:type="spellEnd"/>
       <w:r>
-        <w:rPr>
-          <w:rFonts w:ascii="Times New Roman" w:hAnsi="Times New Roman" w:cs="Times New Roman"/>
-        </w:rPr>
         <w:t xml:space="preserve"> </w:t>
       </w:r>
       <w:proofErr w:type="spellStart"/>
       <w:r>
-        <w:rPr>
-          <w:rFonts w:ascii="Times New Roman" w:hAnsi="Times New Roman" w:cs="Times New Roman"/>
-        </w:rPr>
         <w:t>menjadi</w:t>
       </w:r>
       <w:proofErr w:type="spellEnd"/>
       <w:r>
-        <w:rPr>
-          <w:rFonts w:ascii="Times New Roman" w:hAnsi="Times New Roman" w:cs="Times New Roman"/>
-        </w:rPr>
         <w:t xml:space="preserve"> </w:t>
       </w:r>
       <w:proofErr w:type="spellStart"/>
       <w:r>
-        <w:rPr>
-          <w:rFonts w:ascii="Times New Roman" w:hAnsi="Times New Roman" w:cs="Times New Roman"/>
-        </w:rPr>
         <w:t>senjata</w:t>
       </w:r>
       <w:proofErr w:type="spellEnd"/>
       <w:r>
-        <w:rPr>
-          <w:rFonts w:ascii="Times New Roman" w:hAnsi="Times New Roman" w:cs="Times New Roman"/>
-        </w:rPr>
         <w:t xml:space="preserve">. </w:t>
       </w:r>
       <w:proofErr w:type="spellStart"/>
       <w:r>
-        <w:rPr>
-          <w:rFonts w:ascii="Times New Roman" w:hAnsi="Times New Roman" w:cs="Times New Roman"/>
-        </w:rPr>
         <w:t>Kedua</w:t>
       </w:r>
       <w:proofErr w:type="spellEnd"/>
       <w:r>
-        <w:rPr>
-          <w:rFonts w:ascii="Times New Roman" w:hAnsi="Times New Roman" w:cs="Times New Roman"/>
-        </w:rPr>
         <w:t xml:space="preserve"> </w:t>
       </w:r>
       <w:proofErr w:type="spellStart"/>
       <w:r>
-        <w:rPr>
-          <w:rFonts w:ascii="Times New Roman" w:hAnsi="Times New Roman" w:cs="Times New Roman"/>
-        </w:rPr>
         <w:t>variabel</w:t>
       </w:r>
       <w:proofErr w:type="spellEnd"/>
       <w:r>
-        <w:rPr>
-          <w:rFonts w:ascii="Times New Roman" w:hAnsi="Times New Roman" w:cs="Times New Roman"/>
-        </w:rPr>
         <w:t xml:space="preserve"> </w:t>
       </w:r>
       <w:proofErr w:type="spellStart"/>
       <w:r>
-        <w:rPr>
-          <w:rFonts w:ascii="Times New Roman" w:hAnsi="Times New Roman" w:cs="Times New Roman"/>
-        </w:rPr>
         <w:t>tersebut</w:t>
       </w:r>
       <w:proofErr w:type="spellEnd"/>
       <w:r>
-        <w:rPr>
-          <w:rFonts w:ascii="Times New Roman" w:hAnsi="Times New Roman" w:cs="Times New Roman"/>
-        </w:rPr>
         <w:t xml:space="preserve"> </w:t>
       </w:r>
       <w:proofErr w:type="spellStart"/>
       <w:r>
-        <w:rPr>
-          <w:rFonts w:ascii="Times New Roman" w:hAnsi="Times New Roman" w:cs="Times New Roman"/>
-        </w:rPr>
         <w:t>diset</w:t>
       </w:r>
       <w:proofErr w:type="spellEnd"/>
       <w:r>
-        <w:rPr>
-          <w:rFonts w:ascii="Times New Roman" w:hAnsi="Times New Roman" w:cs="Times New Roman"/>
-        </w:rPr>
         <w:t xml:space="preserve"> </w:t>
       </w:r>
       <w:proofErr w:type="spellStart"/>
       <w:r>
-        <w:rPr>
-          <w:rFonts w:ascii="Times New Roman" w:hAnsi="Times New Roman" w:cs="Times New Roman"/>
-        </w:rPr>
         <w:t>menggunakan</w:t>
       </w:r>
       <w:proofErr w:type="spellEnd"/>
       <w:r>
-        <w:rPr>
-          <w:rFonts w:ascii="Times New Roman" w:hAnsi="Times New Roman" w:cs="Times New Roman"/>
-        </w:rPr>
         <w:t xml:space="preserve"> </w:t>
       </w:r>
       <w:proofErr w:type="spellStart"/>
       <w:r>
-        <w:rPr>
-          <w:rFonts w:ascii="Times New Roman" w:hAnsi="Times New Roman" w:cs="Times New Roman"/>
-        </w:rPr>
         <w:t>variabel</w:t>
       </w:r>
       <w:proofErr w:type="spellEnd"/>
       <w:r>
-        <w:rPr>
-          <w:rFonts w:ascii="Times New Roman" w:hAnsi="Times New Roman" w:cs="Times New Roman"/>
-        </w:rPr>
         <w:t xml:space="preserve"> late, agar </w:t>
       </w:r>
       <w:proofErr w:type="spellStart"/>
       <w:r>
-        <w:rPr>
-          <w:rFonts w:ascii="Times New Roman" w:hAnsi="Times New Roman" w:cs="Times New Roman"/>
-        </w:rPr>
         <w:t>variabel</w:t>
       </w:r>
       <w:proofErr w:type="spellEnd"/>
       <w:r>
-        <w:rPr>
-          <w:rFonts w:ascii="Times New Roman" w:hAnsi="Times New Roman" w:cs="Times New Roman"/>
-        </w:rPr>
         <w:t xml:space="preserve"> </w:t>
       </w:r>
       <w:proofErr w:type="spellStart"/>
       <w:r>
-        <w:rPr>
-          <w:rFonts w:ascii="Times New Roman" w:hAnsi="Times New Roman" w:cs="Times New Roman"/>
-        </w:rPr>
         <w:t>dapat</w:t>
       </w:r>
       <w:proofErr w:type="spellEnd"/>
       <w:r>
-        <w:rPr>
-          <w:rFonts w:ascii="Times New Roman" w:hAnsi="Times New Roman" w:cs="Times New Roman"/>
-        </w:rPr>
         <w:t xml:space="preserve"> </w:t>
       </w:r>
       <w:proofErr w:type="spellStart"/>
       <w:r>
-        <w:rPr>
-          <w:rFonts w:ascii="Times New Roman" w:hAnsi="Times New Roman" w:cs="Times New Roman"/>
-        </w:rPr>
         <w:t>diinisialisasi</w:t>
       </w:r>
       <w:proofErr w:type="spellEnd"/>
       <w:r>
-        <w:rPr>
-          <w:rFonts w:ascii="Times New Roman" w:hAnsi="Times New Roman" w:cs="Times New Roman"/>
-        </w:rPr>
         <w:t xml:space="preserve"> </w:t>
       </w:r>
       <w:proofErr w:type="spellStart"/>
       <w:r>
-        <w:rPr>
-          <w:rFonts w:ascii="Times New Roman" w:hAnsi="Times New Roman" w:cs="Times New Roman"/>
-        </w:rPr>
         <w:t>nanti</w:t>
       </w:r>
       <w:proofErr w:type="spellEnd"/>
       <w:r>
-        <w:rPr>
-          <w:rFonts w:ascii="Times New Roman" w:hAnsi="Times New Roman" w:cs="Times New Roman"/>
-        </w:rPr>
         <w:t xml:space="preserve">. Dan agar </w:t>
       </w:r>
       <w:proofErr w:type="spellStart"/>
       <w:r>
-        <w:rPr>
-          <w:rFonts w:ascii="Times New Roman" w:hAnsi="Times New Roman" w:cs="Times New Roman"/>
-        </w:rPr>
         <w:t>terhindar</w:t>
       </w:r>
       <w:proofErr w:type="spellEnd"/>
       <w:r>
-        <w:rPr>
-          <w:rFonts w:ascii="Times New Roman" w:hAnsi="Times New Roman" w:cs="Times New Roman"/>
-        </w:rPr>
         <w:t xml:space="preserve"> </w:t>
       </w:r>
       <w:proofErr w:type="spellStart"/>
       <w:r>
-        <w:rPr>
-          <w:rFonts w:ascii="Times New Roman" w:hAnsi="Times New Roman" w:cs="Times New Roman"/>
-        </w:rPr>
         <w:t>dari</w:t>
       </w:r>
       <w:proofErr w:type="spellEnd"/>
       <w:r>
-        <w:rPr>
-          <w:rFonts w:ascii="Times New Roman" w:hAnsi="Times New Roman" w:cs="Times New Roman"/>
-        </w:rPr>
         <w:t xml:space="preserve"> error null (</w:t>
       </w:r>
       <w:proofErr w:type="spellStart"/>
       <w:r>
-        <w:rPr>
-          <w:rFonts w:ascii="Times New Roman" w:hAnsi="Times New Roman" w:cs="Times New Roman"/>
-        </w:rPr>
         <w:t>NullSafety</w:t>
       </w:r>
       <w:proofErr w:type="spellEnd"/>
       <w:r>
-        <w:rPr>
-          <w:rFonts w:ascii="Times New Roman" w:hAnsi="Times New Roman" w:cs="Times New Roman"/>
-        </w:rPr>
         <w:t>).</w:t>
       </w:r>
     </w:p>
@@ -10043,10 +9875,18 @@
         <w:tblStyle w:val="TableGrid"/>
         <w:tblW w:w="0" w:type="auto"/>
         <w:tblInd w:w="720" w:type="dxa"/>
+        <w:tblBorders>
+          <w:top w:val="none" w:sz="0" w:space="0" w:color="auto"/>
+          <w:left w:val="none" w:sz="0" w:space="0" w:color="auto"/>
+          <w:bottom w:val="none" w:sz="0" w:space="0" w:color="auto"/>
+          <w:right w:val="none" w:sz="0" w:space="0" w:color="auto"/>
+          <w:insideH w:val="none" w:sz="0" w:space="0" w:color="auto"/>
+          <w:insideV w:val="none" w:sz="0" w:space="0" w:color="auto"/>
+        </w:tblBorders>
         <w:tblLook w:val="04A0" w:firstRow="1" w:lastRow="0" w:firstColumn="1" w:lastColumn="0" w:noHBand="0" w:noVBand="1"/>
       </w:tblPr>
       <w:tblGrid>
-        <w:gridCol w:w="8290"/>
+        <w:gridCol w:w="8300"/>
       </w:tblGrid>
       <w:tr>
         <w:tc>
@@ -10357,7 +10197,6 @@
                 <w:sz w:val="18"/>
                 <w:szCs w:val="18"/>
               </w:rPr>
-              <w:lastRenderedPageBreak/>
               <w:t xml:space="preserve">  </w:t>
             </w:r>
             <w:r>
@@ -10512,6 +10351,7 @@
                 <w:sz w:val="18"/>
                 <w:szCs w:val="18"/>
               </w:rPr>
+              <w:lastRenderedPageBreak/>
               <w:t xml:space="preserve">  </w:t>
             </w:r>
             <w:r>
@@ -10799,259 +10639,147 @@
     </w:tbl>
     <w:p>
       <w:pPr>
+        <w:ind w:left="720"/>
         <w:jc w:val="both"/>
       </w:pPr>
-    </w:p>
-    <w:p>
-      <w:pPr>
-        <w:pStyle w:val="ListParagraph"/>
-        <w:jc w:val="both"/>
-        <w:rPr>
-          <w:rFonts w:ascii="Times New Roman" w:hAnsi="Times New Roman" w:cs="Times New Roman"/>
-        </w:rPr>
-      </w:pPr>
-      <w:r>
-        <w:rPr>
-          <w:rFonts w:ascii="Times New Roman" w:hAnsi="Times New Roman" w:cs="Times New Roman"/>
-        </w:rPr>
+      <w:r>
+        <w:lastRenderedPageBreak/>
         <w:t xml:space="preserve">Salah </w:t>
       </w:r>
       <w:proofErr w:type="spellStart"/>
       <w:r>
-        <w:rPr>
-          <w:rFonts w:ascii="Times New Roman" w:hAnsi="Times New Roman" w:cs="Times New Roman"/>
-        </w:rPr>
         <w:t>satu</w:t>
       </w:r>
       <w:proofErr w:type="spellEnd"/>
       <w:r>
-        <w:rPr>
-          <w:rFonts w:ascii="Times New Roman" w:hAnsi="Times New Roman" w:cs="Times New Roman"/>
-        </w:rPr>
         <w:t xml:space="preserve"> </w:t>
       </w:r>
       <w:proofErr w:type="spellStart"/>
       <w:r>
-        <w:rPr>
-          <w:rFonts w:ascii="Times New Roman" w:hAnsi="Times New Roman" w:cs="Times New Roman"/>
-        </w:rPr>
         <w:t>kelebihan</w:t>
       </w:r>
       <w:proofErr w:type="spellEnd"/>
       <w:r>
-        <w:rPr>
-          <w:rFonts w:ascii="Times New Roman" w:hAnsi="Times New Roman" w:cs="Times New Roman"/>
-        </w:rPr>
         <w:t xml:space="preserve"> Dart </w:t>
       </w:r>
       <w:proofErr w:type="spellStart"/>
       <w:r>
-        <w:rPr>
-          <w:rFonts w:ascii="Times New Roman" w:hAnsi="Times New Roman" w:cs="Times New Roman"/>
-        </w:rPr>
         <w:t>yaitu</w:t>
       </w:r>
       <w:proofErr w:type="spellEnd"/>
       <w:r>
-        <w:rPr>
-          <w:rFonts w:ascii="Times New Roman" w:hAnsi="Times New Roman" w:cs="Times New Roman"/>
-        </w:rPr>
         <w:t xml:space="preserve"> </w:t>
       </w:r>
       <w:proofErr w:type="spellStart"/>
       <w:r>
-        <w:rPr>
-          <w:rFonts w:ascii="Times New Roman" w:hAnsi="Times New Roman" w:cs="Times New Roman"/>
-        </w:rPr>
         <w:t>dapat</w:t>
       </w:r>
       <w:proofErr w:type="spellEnd"/>
       <w:r>
-        <w:rPr>
-          <w:rFonts w:ascii="Times New Roman" w:hAnsi="Times New Roman" w:cs="Times New Roman"/>
-        </w:rPr>
         <w:t xml:space="preserve"> </w:t>
       </w:r>
       <w:proofErr w:type="spellStart"/>
       <w:r>
-        <w:rPr>
-          <w:rFonts w:ascii="Times New Roman" w:hAnsi="Times New Roman" w:cs="Times New Roman"/>
-        </w:rPr>
         <w:t>membuat</w:t>
       </w:r>
       <w:proofErr w:type="spellEnd"/>
       <w:r>
-        <w:rPr>
-          <w:rFonts w:ascii="Times New Roman" w:hAnsi="Times New Roman" w:cs="Times New Roman"/>
-        </w:rPr>
         <w:t xml:space="preserve"> </w:t>
       </w:r>
       <w:proofErr w:type="spellStart"/>
       <w:r>
-        <w:rPr>
-          <w:rFonts w:ascii="Times New Roman" w:hAnsi="Times New Roman" w:cs="Times New Roman"/>
-        </w:rPr>
         <w:t>konstruktor</w:t>
       </w:r>
       <w:proofErr w:type="spellEnd"/>
       <w:r>
-        <w:rPr>
-          <w:rFonts w:ascii="Times New Roman" w:hAnsi="Times New Roman" w:cs="Times New Roman"/>
-        </w:rPr>
         <w:t xml:space="preserve"> </w:t>
       </w:r>
       <w:proofErr w:type="spellStart"/>
       <w:r>
-        <w:rPr>
-          <w:rFonts w:ascii="Times New Roman" w:hAnsi="Times New Roman" w:cs="Times New Roman"/>
-        </w:rPr>
         <w:t>dimana</w:t>
       </w:r>
       <w:proofErr w:type="spellEnd"/>
       <w:r>
-        <w:rPr>
-          <w:rFonts w:ascii="Times New Roman" w:hAnsi="Times New Roman" w:cs="Times New Roman"/>
-        </w:rPr>
         <w:t xml:space="preserve"> parameter </w:t>
       </w:r>
       <w:proofErr w:type="spellStart"/>
       <w:r>
-        <w:rPr>
-          <w:rFonts w:ascii="Times New Roman" w:hAnsi="Times New Roman" w:cs="Times New Roman"/>
-        </w:rPr>
         <w:t>diinialisasi</w:t>
       </w:r>
       <w:proofErr w:type="spellEnd"/>
       <w:r>
-        <w:rPr>
-          <w:rFonts w:ascii="Times New Roman" w:hAnsi="Times New Roman" w:cs="Times New Roman"/>
-        </w:rPr>
         <w:t xml:space="preserve"> pada baris yang </w:t>
       </w:r>
       <w:proofErr w:type="spellStart"/>
       <w:r>
-        <w:rPr>
-          <w:rFonts w:ascii="Times New Roman" w:hAnsi="Times New Roman" w:cs="Times New Roman"/>
-        </w:rPr>
         <w:t>sama</w:t>
       </w:r>
       <w:proofErr w:type="spellEnd"/>
       <w:r>
-        <w:rPr>
-          <w:rFonts w:ascii="Times New Roman" w:hAnsi="Times New Roman" w:cs="Times New Roman"/>
-        </w:rPr>
         <w:t xml:space="preserve"> </w:t>
       </w:r>
       <w:proofErr w:type="spellStart"/>
       <w:r>
-        <w:rPr>
-          <w:rFonts w:ascii="Times New Roman" w:hAnsi="Times New Roman" w:cs="Times New Roman"/>
-        </w:rPr>
         <w:t>dengan</w:t>
       </w:r>
       <w:proofErr w:type="spellEnd"/>
       <w:r>
-        <w:rPr>
-          <w:rFonts w:ascii="Times New Roman" w:hAnsi="Times New Roman" w:cs="Times New Roman"/>
-        </w:rPr>
         <w:t xml:space="preserve"> </w:t>
       </w:r>
       <w:proofErr w:type="spellStart"/>
       <w:r>
-        <w:rPr>
-          <w:rFonts w:ascii="Times New Roman" w:hAnsi="Times New Roman" w:cs="Times New Roman"/>
-        </w:rPr>
         <w:t>konstruktor</w:t>
       </w:r>
       <w:proofErr w:type="spellEnd"/>
       <w:r>
-        <w:rPr>
-          <w:rFonts w:ascii="Times New Roman" w:hAnsi="Times New Roman" w:cs="Times New Roman"/>
-        </w:rPr>
         <w:t xml:space="preserve">, </w:t>
       </w:r>
       <w:proofErr w:type="spellStart"/>
       <w:r>
-        <w:rPr>
-          <w:rFonts w:ascii="Times New Roman" w:hAnsi="Times New Roman" w:cs="Times New Roman"/>
-        </w:rPr>
         <w:t>sedangkan</w:t>
       </w:r>
       <w:proofErr w:type="spellEnd"/>
       <w:r>
-        <w:rPr>
-          <w:rFonts w:ascii="Times New Roman" w:hAnsi="Times New Roman" w:cs="Times New Roman"/>
-        </w:rPr>
         <w:t xml:space="preserve"> pada java </w:t>
       </w:r>
       <w:proofErr w:type="spellStart"/>
       <w:r>
-        <w:rPr>
-          <w:rFonts w:ascii="Times New Roman" w:hAnsi="Times New Roman" w:cs="Times New Roman"/>
-        </w:rPr>
         <w:t>perlu</w:t>
       </w:r>
       <w:proofErr w:type="spellEnd"/>
       <w:r>
-        <w:rPr>
-          <w:rFonts w:ascii="Times New Roman" w:hAnsi="Times New Roman" w:cs="Times New Roman"/>
-        </w:rPr>
         <w:t xml:space="preserve"> </w:t>
       </w:r>
       <w:proofErr w:type="spellStart"/>
       <w:r>
-        <w:rPr>
-          <w:rFonts w:ascii="Times New Roman" w:hAnsi="Times New Roman" w:cs="Times New Roman"/>
-        </w:rPr>
         <w:t>dilakukan</w:t>
       </w:r>
       <w:proofErr w:type="spellEnd"/>
       <w:r>
-        <w:rPr>
-          <w:rFonts w:ascii="Times New Roman" w:hAnsi="Times New Roman" w:cs="Times New Roman"/>
-        </w:rPr>
         <w:t xml:space="preserve"> </w:t>
       </w:r>
       <w:proofErr w:type="spellStart"/>
       <w:r>
-        <w:rPr>
-          <w:rFonts w:ascii="Times New Roman" w:hAnsi="Times New Roman" w:cs="Times New Roman"/>
-        </w:rPr>
         <w:t>inisialisasi</w:t>
       </w:r>
       <w:proofErr w:type="spellEnd"/>
       <w:r>
-        <w:rPr>
-          <w:rFonts w:ascii="Times New Roman" w:hAnsi="Times New Roman" w:cs="Times New Roman"/>
-        </w:rPr>
         <w:t xml:space="preserve"> </w:t>
       </w:r>
       <w:proofErr w:type="spellStart"/>
       <w:r>
-        <w:rPr>
-          <w:rFonts w:ascii="Times New Roman" w:hAnsi="Times New Roman" w:cs="Times New Roman"/>
-        </w:rPr>
         <w:t>kembali</w:t>
       </w:r>
       <w:proofErr w:type="spellEnd"/>
       <w:r>
-        <w:rPr>
-          <w:rFonts w:ascii="Times New Roman" w:hAnsi="Times New Roman" w:cs="Times New Roman"/>
-        </w:rPr>
         <w:t xml:space="preserve"> pada body </w:t>
       </w:r>
       <w:proofErr w:type="spellStart"/>
       <w:r>
-        <w:rPr>
-          <w:rFonts w:ascii="Times New Roman" w:hAnsi="Times New Roman" w:cs="Times New Roman"/>
-        </w:rPr>
         <w:t>konstruktor</w:t>
       </w:r>
       <w:proofErr w:type="spellEnd"/>
       <w:r>
-        <w:rPr>
-          <w:rFonts w:ascii="Times New Roman" w:hAnsi="Times New Roman" w:cs="Times New Roman"/>
-        </w:rPr>
         <w:t>.</w:t>
       </w:r>
     </w:p>
@@ -11069,10 +10797,18 @@
         <w:tblStyle w:val="TableGrid"/>
         <w:tblW w:w="0" w:type="auto"/>
         <w:tblInd w:w="720" w:type="dxa"/>
+        <w:tblBorders>
+          <w:top w:val="none" w:sz="0" w:space="0" w:color="auto"/>
+          <w:left w:val="none" w:sz="0" w:space="0" w:color="auto"/>
+          <w:bottom w:val="none" w:sz="0" w:space="0" w:color="auto"/>
+          <w:right w:val="none" w:sz="0" w:space="0" w:color="auto"/>
+          <w:insideH w:val="none" w:sz="0" w:space="0" w:color="auto"/>
+          <w:insideV w:val="none" w:sz="0" w:space="0" w:color="auto"/>
+        </w:tblBorders>
         <w:tblLook w:val="04A0" w:firstRow="1" w:lastRow="0" w:firstColumn="1" w:lastColumn="0" w:noHBand="0" w:noVBand="1"/>
       </w:tblPr>
       <w:tblGrid>
-        <w:gridCol w:w="8290"/>
+        <w:gridCol w:w="8300"/>
       </w:tblGrid>
       <w:tr>
         <w:tc>
@@ -11376,27 +11112,6 @@
         </w:tc>
       </w:tr>
     </w:tbl>
-    <w:p>
-      <w:pPr>
-        <w:pStyle w:val="ListParagraph"/>
-        <w:jc w:val="both"/>
-        <w:rPr>
-          <w:rFonts w:ascii="Times New Roman" w:hAnsi="Times New Roman" w:cs="Times New Roman"/>
-        </w:rPr>
-      </w:pPr>
-      <w:r>
-        <w:rPr>
-          <w:rFonts w:ascii="Times New Roman" w:hAnsi="Times New Roman" w:cs="Times New Roman"/>
-        </w:rPr>
-        <w:t xml:space="preserve">  </w:t>
-      </w:r>
-      <w:r>
-        <w:rPr>
-          <w:rFonts w:ascii="Times New Roman" w:hAnsi="Times New Roman" w:cs="Times New Roman"/>
-        </w:rPr>
-        <w:t xml:space="preserve"> </w:t>
-      </w:r>
-    </w:p>
     <w:p>
       <w:pPr>
         <w:pStyle w:val="ListParagraph"/>
@@ -13446,7 +13161,6 @@
                 <w:sz w:val="18"/>
                 <w:szCs w:val="18"/>
               </w:rPr>
-              <w:lastRenderedPageBreak/>
               <w:t xml:space="preserve">        </w:t>
             </w:r>
             <w:proofErr w:type="gramStart"/>
@@ -13606,6 +13320,7 @@
                 <w:sz w:val="18"/>
                 <w:szCs w:val="18"/>
               </w:rPr>
+              <w:lastRenderedPageBreak/>
               <w:t xml:space="preserve">        </w:t>
             </w:r>
             <w:proofErr w:type="spellStart"/>
@@ -16276,7 +15991,6 @@
                 <w:sz w:val="18"/>
                 <w:szCs w:val="18"/>
               </w:rPr>
-              <w:lastRenderedPageBreak/>
               <w:t xml:space="preserve">    }</w:t>
             </w:r>
           </w:p>
@@ -18206,7 +17920,6 @@
                 <w:sz w:val="18"/>
                 <w:szCs w:val="18"/>
               </w:rPr>
-              <w:lastRenderedPageBreak/>
               <w:t xml:space="preserve">  </w:t>
             </w:r>
             <w:proofErr w:type="gramStart"/>
@@ -18434,6 +18147,7 @@
                 <w:sz w:val="18"/>
                 <w:szCs w:val="18"/>
               </w:rPr>
+              <w:lastRenderedPageBreak/>
               <w:t xml:space="preserve">  </w:t>
             </w:r>
             <w:proofErr w:type="spellStart"/>
@@ -20885,7 +20599,6 @@
         <w:rPr>
           <w:noProof/>
         </w:rPr>
-        <w:lastRenderedPageBreak/>
         <mc:AlternateContent>
           <mc:Choice Requires="wps">
             <w:drawing>
@@ -21107,6 +20820,7 @@
         <w:rPr>
           <w:rFonts w:ascii="Times New Roman" w:hAnsi="Times New Roman" w:cs="Times New Roman"/>
         </w:rPr>
+        <w:lastRenderedPageBreak/>
         <w:t>F</w:t>
       </w:r>
       <w:r>
@@ -21450,10 +21164,18 @@
         <w:tblStyle w:val="TableGrid"/>
         <w:tblW w:w="0" w:type="auto"/>
         <w:tblInd w:w="720" w:type="dxa"/>
+        <w:tblBorders>
+          <w:top w:val="none" w:sz="0" w:space="0" w:color="auto"/>
+          <w:left w:val="none" w:sz="0" w:space="0" w:color="auto"/>
+          <w:bottom w:val="none" w:sz="0" w:space="0" w:color="auto"/>
+          <w:right w:val="none" w:sz="0" w:space="0" w:color="auto"/>
+          <w:insideH w:val="none" w:sz="0" w:space="0" w:color="auto"/>
+          <w:insideV w:val="none" w:sz="0" w:space="0" w:color="auto"/>
+        </w:tblBorders>
         <w:tblLook w:val="04A0" w:firstRow="1" w:lastRow="0" w:firstColumn="1" w:lastColumn="0" w:noHBand="0" w:noVBand="1"/>
       </w:tblPr>
       <w:tblGrid>
-        <w:gridCol w:w="8290"/>
+        <w:gridCol w:w="8300"/>
       </w:tblGrid>
       <w:tr>
         <w:tc>
@@ -21745,11 +21467,6 @@
         </w:tc>
       </w:tr>
     </w:tbl>
-    <w:p>
-      <w:pPr>
-        <w:jc w:val="both"/>
-      </w:pPr>
-    </w:p>
     <w:p>
       <w:pPr>
         <w:ind w:left="720"/>
@@ -21898,10 +21615,18 @@
         <w:tblStyle w:val="TableGrid"/>
         <w:tblW w:w="0" w:type="auto"/>
         <w:tblInd w:w="720" w:type="dxa"/>
+        <w:tblBorders>
+          <w:top w:val="none" w:sz="0" w:space="0" w:color="auto"/>
+          <w:left w:val="none" w:sz="0" w:space="0" w:color="auto"/>
+          <w:bottom w:val="none" w:sz="0" w:space="0" w:color="auto"/>
+          <w:right w:val="none" w:sz="0" w:space="0" w:color="auto"/>
+          <w:insideH w:val="none" w:sz="0" w:space="0" w:color="auto"/>
+          <w:insideV w:val="none" w:sz="0" w:space="0" w:color="auto"/>
+        </w:tblBorders>
         <w:tblLook w:val="04A0" w:firstRow="1" w:lastRow="0" w:firstColumn="1" w:lastColumn="0" w:noHBand="0" w:noVBand="1"/>
       </w:tblPr>
       <w:tblGrid>
-        <w:gridCol w:w="8290"/>
+        <w:gridCol w:w="8300"/>
       </w:tblGrid>
       <w:tr>
         <w:tc>
@@ -23330,15 +23055,6 @@
           <w:rFonts w:eastAsiaTheme="minorHAnsi"/>
         </w:rPr>
       </w:pPr>
-    </w:p>
-    <w:p>
-      <w:pPr>
-        <w:ind w:left="720"/>
-        <w:jc w:val="both"/>
-        <w:rPr>
-          <w:rFonts w:eastAsiaTheme="minorHAnsi"/>
-        </w:rPr>
-      </w:pPr>
       <w:proofErr w:type="spellStart"/>
       <w:r>
         <w:rPr>
@@ -23542,10 +23258,18 @@
         <w:tblStyle w:val="TableGrid"/>
         <w:tblW w:w="0" w:type="auto"/>
         <w:tblInd w:w="720" w:type="dxa"/>
+        <w:tblBorders>
+          <w:top w:val="none" w:sz="0" w:space="0" w:color="auto"/>
+          <w:left w:val="none" w:sz="0" w:space="0" w:color="auto"/>
+          <w:bottom w:val="none" w:sz="0" w:space="0" w:color="auto"/>
+          <w:right w:val="none" w:sz="0" w:space="0" w:color="auto"/>
+          <w:insideH w:val="none" w:sz="0" w:space="0" w:color="auto"/>
+          <w:insideV w:val="none" w:sz="0" w:space="0" w:color="auto"/>
+        </w:tblBorders>
         <w:tblLook w:val="04A0" w:firstRow="1" w:lastRow="0" w:firstColumn="1" w:lastColumn="0" w:noHBand="0" w:noVBand="1"/>
       </w:tblPr>
       <w:tblGrid>
-        <w:gridCol w:w="8290"/>
+        <w:gridCol w:w="8300"/>
       </w:tblGrid>
       <w:tr>
         <w:tc>
@@ -25364,7 +25088,6 @@
                 <w:sz w:val="18"/>
                 <w:szCs w:val="18"/>
               </w:rPr>
-              <w:lastRenderedPageBreak/>
               <w:t xml:space="preserve">    }</w:t>
             </w:r>
           </w:p>
@@ -25388,14 +25111,6 @@
               </w:rPr>
               <w:t xml:space="preserve">  }</w:t>
             </w:r>
-          </w:p>
-          <w:p>
-            <w:pPr>
-              <w:jc w:val="both"/>
-              <w:rPr>
-                <w:rFonts w:eastAsiaTheme="minorHAnsi"/>
-              </w:rPr>
-            </w:pPr>
           </w:p>
         </w:tc>
       </w:tr>
@@ -25407,6 +25122,20 @@
           <w:rFonts w:eastAsiaTheme="minorHAnsi"/>
         </w:rPr>
       </w:pPr>
+    </w:p>
+    <w:p>
+      <w:pPr>
+        <w:spacing w:line="276" w:lineRule="auto"/>
+        <w:rPr>
+          <w:rFonts w:eastAsiaTheme="minorHAnsi"/>
+        </w:rPr>
+      </w:pPr>
+      <w:r>
+        <w:rPr>
+          <w:rFonts w:eastAsiaTheme="minorHAnsi"/>
+        </w:rPr>
+        <w:br w:type="page"/>
+      </w:r>
     </w:p>
     <w:p>
       <w:pPr>
@@ -25426,6 +25155,7 @@
           <w:b/>
           <w:bCs/>
         </w:rPr>
+        <w:lastRenderedPageBreak/>
         <w:t>Run Program</w:t>
       </w:r>
     </w:p>
@@ -25878,7 +25608,25 @@
                 <w:sz w:val="22"/>
                 <w:szCs w:val="22"/>
               </w:rPr>
-              <w:t>git commit -M "</w:t>
+              <w:t>git commit -</w:t>
+            </w:r>
+            <w:r>
+              <w:rPr>
+                <w:rFonts w:ascii="Menlo" w:eastAsia="Arial" w:hAnsi="Menlo" w:cs="Menlo"/>
+                <w:color w:val="000000"/>
+                <w:sz w:val="22"/>
+                <w:szCs w:val="22"/>
+              </w:rPr>
+              <w:t>m</w:t>
+            </w:r>
+            <w:r>
+              <w:rPr>
+                <w:rFonts w:ascii="Menlo" w:eastAsia="Arial" w:hAnsi="Menlo" w:cs="Menlo"/>
+                <w:color w:val="000000"/>
+                <w:sz w:val="22"/>
+                <w:szCs w:val="22"/>
+              </w:rPr>
+              <w:t xml:space="preserve"> "</w:t>
             </w:r>
             <w:proofErr w:type="spellStart"/>
             <w:r>
@@ -25996,6 +25744,53 @@
           <w:rFonts w:eastAsiaTheme="minorHAnsi"/>
         </w:rPr>
       </w:pPr>
+      <w:r>
+        <w:rPr>
+          <w:rFonts w:eastAsiaTheme="minorHAnsi"/>
+          <w:noProof/>
+        </w:rPr>
+        <w:drawing>
+          <wp:inline distT="0" distB="0" distL="0" distR="0">
+            <wp:extent cx="5310431" cy="2349661"/>
+            <wp:effectExtent l="0" t="0" r="0" b="0"/>
+            <wp:docPr id="53" name="Picture 53"/>
+            <wp:cNvGraphicFramePr>
+              <a:graphicFrameLocks xmlns:a="http://schemas.openxmlformats.org/drawingml/2006/main" noChangeAspect="1"/>
+            </wp:cNvGraphicFramePr>
+            <a:graphic xmlns:a="http://schemas.openxmlformats.org/drawingml/2006/main">
+              <a:graphicData uri="http://schemas.openxmlformats.org/drawingml/2006/picture">
+                <pic:pic xmlns:pic="http://schemas.openxmlformats.org/drawingml/2006/picture">
+                  <pic:nvPicPr>
+                    <pic:cNvPr id="53" name="Picture 53"/>
+                    <pic:cNvPicPr/>
+                  </pic:nvPicPr>
+                  <pic:blipFill>
+                    <a:blip r:embed="rId11" cstate="print">
+                      <a:extLst>
+                        <a:ext uri="{28A0092B-C50C-407E-A947-70E740481C1C}">
+                          <a14:useLocalDpi xmlns:a14="http://schemas.microsoft.com/office/drawing/2010/main" val="0"/>
+                        </a:ext>
+                      </a:extLst>
+                    </a:blip>
+                    <a:stretch>
+                      <a:fillRect/>
+                    </a:stretch>
+                  </pic:blipFill>
+                  <pic:spPr>
+                    <a:xfrm>
+                      <a:off x="0" y="0"/>
+                      <a:ext cx="5365714" cy="2374122"/>
+                    </a:xfrm>
+                    <a:prstGeom prst="rect">
+                      <a:avLst/>
+                    </a:prstGeom>
+                  </pic:spPr>
+                </pic:pic>
+              </a:graphicData>
+            </a:graphic>
+          </wp:inline>
+        </w:drawing>
+      </w:r>
     </w:p>
     <w:sectPr>
       <w:pgSz w:w="11900" w:h="16840"/>

</xml_diff>